<commit_message>
Changes to some chapters.
</commit_message>
<xml_diff>
--- a/out/production/bachelorinnlandet/chapters/3.1.12.docx
+++ b/out/production/bachelorinnlandet/chapters/3.1.12.docx
@@ -74,6 +74,58 @@
       </w:r>
       <w:r>
         <w:t>.</w:t>
+      </w:r>
+    </w:p>
+    <w:tbl>
+      <w:tblPr>
+        <w:tblStyle w:val="Tabellrutenett"/>
+        <w:tblW w:w="0" w:type="auto"/>
+        <w:tblLayout w:type="fixed"/>
+        <w:tblLook w:val="06A0" w:firstRow="1" w:lastRow="0" w:firstColumn="1" w:lastColumn="0" w:noHBand="1" w:noVBand="1"/>
+      </w:tblPr>
+      <w:tblGrid>
+        <w:gridCol w:w="4530"/>
+        <w:gridCol w:w="4530"/>
+      </w:tblGrid>
+      <w:tr>
+        <w:tc>
+          <w:tcPr>
+            <w:tcW w:w="4530" w:type="dxa"/>
+          </w:tcPr>
+          <w:p>
+            <w:r>
+              <w:t>Journalstatus</w:t>
+            </w:r>
+          </w:p>
+        </w:tc>
+        <w:tc>
+          <w:tcPr>
+            <w:tcW w:w="4530" w:type="dxa"/>
+          </w:tcPr>
+          <w:p>
+            <w:r>
+              <w:t>Antall</w:t>
+            </w:r>
+          </w:p>
+        </w:tc>
+      </w:tr>
+    </w:tbl>
+    <w:p/>
+    <w:p>
+      <w:r>
+        <w:t>AND/OR</w:t>
+      </w:r>
+    </w:p>
+    <w:p/>
+    <w:p>
+      <w:r>
+        <w:rPr>
+          <w:b/>
+        </w:rPr>
+        <w:t xml:space="preserve">Konsekvensvurdering: </w:t>
+      </w:r>
+      <w:r>
+        <w:t xml:space="preserve">Feilen anses liten, spesielt for et fysisk uttrekk, og godkjennes. </w:t>
       </w:r>
     </w:p>
     <w:p/>
@@ -1550,11 +1602,6 @@
 </file>
 
 <file path=customXml/item1.xml><?xml version="1.0" encoding="utf-8"?>
-<root>
-</root>
-</file>
-
-<file path=customXml/item2.xml><?xml version="1.0" encoding="utf-8"?>
 <ct:contentTypeSchema xmlns:ct="http://schemas.microsoft.com/office/2006/metadata/contentType" xmlns:ma="http://schemas.microsoft.com/office/2006/metadata/properties/metaAttributes" ct:_="" ma:_="" ma:contentTypeName="Dokument" ma:contentTypeID="0x010100CD6ECB3AD42212489CD38D2117876788" ma:contentTypeVersion="4" ma:contentTypeDescription="Opprett et nytt dokument." ma:contentTypeScope="" ma:versionID="7fe8321b44f57df1a93a8609a139c72e">
   <xsd:schema xmlns:xsd="http://www.w3.org/2001/XMLSchema" xmlns:xs="http://www.w3.org/2001/XMLSchema" xmlns:p="http://schemas.microsoft.com/office/2006/metadata/properties" xmlns:ns2="8b1b55f8-9fa9-409c-8c34-7642b545c301" xmlns:ns3="bae9230b-e9a8-4b5c-aa6a-eb751bd813a8" targetNamespace="http://schemas.microsoft.com/office/2006/metadata/properties" ma:root="true" ma:fieldsID="a0918ad2fa8909106a1a50dae007c683" ns2:_="" ns3:_="">
     <xsd:import namespace="8b1b55f8-9fa9-409c-8c34-7642b545c301"/>
@@ -1719,16 +1766,12 @@
 </ct:contentTypeSchema>
 </file>
 
+<file path=customXml/item2.xml><?xml version="1.0" encoding="utf-8"?>
+<root>
+</root>
+</file>
+
 <file path=customXml/item3.xml><?xml version="1.0" encoding="utf-8"?>
-<?mso-contentType ?>
-<FormTemplates xmlns="http://schemas.microsoft.com/sharepoint/v3/contenttype/forms">
-  <Display>DocumentLibraryForm</Display>
-  <Edit>DocumentLibraryForm</Edit>
-  <New>DocumentLibraryForm</New>
-</FormTemplates>
-</file>
-
-<file path=customXml/item4.xml><?xml version="1.0" encoding="utf-8"?>
 <p:properties xmlns:p="http://schemas.microsoft.com/office/2006/metadata/properties" xmlns:xsi="http://www.w3.org/2001/XMLSchema-instance" xmlns:pc="http://schemas.microsoft.com/office/infopath/2007/PartnerControls">
   <documentManagement>
     <SharedWithUsers xmlns="bae9230b-e9a8-4b5c-aa6a-eb751bd813a8">
@@ -1742,13 +1785,16 @@
 </p:properties>
 </file>
 
+<file path=customXml/item4.xml><?xml version="1.0" encoding="utf-8"?>
+<?mso-contentType ?>
+<FormTemplates xmlns="http://schemas.microsoft.com/sharepoint/v3/contenttype/forms">
+  <Display>DocumentLibraryForm</Display>
+  <Edit>DocumentLibraryForm</Edit>
+  <New>DocumentLibraryForm</New>
+</FormTemplates>
+</file>
+
 <file path=customXml/itemProps1.xml><?xml version="1.0" encoding="utf-8"?>
-<ds:datastoreItem xmlns:ds="http://schemas.openxmlformats.org/officeDocument/2006/customXml" ds:itemID="{0F9B369B-CCEA-4D8F-9E4F-1534FE2AD680}">
-  <ds:schemaRefs/>
-</ds:datastoreItem>
-</file>
-
-<file path=customXml/itemProps2.xml><?xml version="1.0" encoding="utf-8"?>
 <ds:datastoreItem xmlns:ds="http://schemas.openxmlformats.org/officeDocument/2006/customXml" ds:itemID="{CE089754-D69C-402C-871A-78302B0B8914}">
   <ds:schemaRefs>
     <ds:schemaRef ds:uri="http://schemas.microsoft.com/office/2006/metadata/contentType"/>
@@ -1767,15 +1813,13 @@
 </ds:datastoreItem>
 </file>
 
-<file path=customXml/itemProps3.xml><?xml version="1.0" encoding="utf-8"?>
-<ds:datastoreItem xmlns:ds="http://schemas.openxmlformats.org/officeDocument/2006/customXml" ds:itemID="{1F8640BB-CD4E-4767-B2D5-DD861820AFE6}">
-  <ds:schemaRefs>
-    <ds:schemaRef ds:uri="http://schemas.microsoft.com/sharepoint/v3/contenttype/forms"/>
-  </ds:schemaRefs>
+<file path=customXml/itemProps2.xml><?xml version="1.0" encoding="utf-8"?>
+<ds:datastoreItem xmlns:ds="http://schemas.openxmlformats.org/officeDocument/2006/customXml" ds:itemID="{0F9B369B-CCEA-4D8F-9E4F-1534FE2AD680}">
+  <ds:schemaRefs/>
 </ds:datastoreItem>
 </file>
 
-<file path=customXml/itemProps4.xml><?xml version="1.0" encoding="utf-8"?>
+<file path=customXml/itemProps3.xml><?xml version="1.0" encoding="utf-8"?>
 <ds:datastoreItem xmlns:ds="http://schemas.openxmlformats.org/officeDocument/2006/customXml" ds:itemID="{651A58A7-F786-4B90-8093-C974FFAD2210}">
   <ds:schemaRefs>
     <ds:schemaRef ds:uri="http://schemas.microsoft.com/office/2006/metadata/properties"/>
@@ -1783,4 +1827,12 @@
     <ds:schemaRef ds:uri="bae9230b-e9a8-4b5c-aa6a-eb751bd813a8"/>
   </ds:schemaRefs>
 </ds:datastoreItem>
+</file>
+
+<file path=customXml/itemProps4.xml><?xml version="1.0" encoding="utf-8"?>
+<ds:datastoreItem xmlns:ds="http://schemas.openxmlformats.org/officeDocument/2006/customXml" ds:itemID="{1F8640BB-CD4E-4767-B2D5-DD861820AFE6}">
+  <ds:schemaRefs>
+    <ds:schemaRef ds:uri="http://schemas.microsoft.com/sharepoint/v3/contenttype/forms"/>
+  </ds:schemaRefs>
+</ds:datastoreItem>
 </file>
</xml_diff>